<commit_message>
mi copia de comercial para agregar facturacion
</commit_message>
<xml_diff>
--- a/public/documentos/pagos/Formato_Factura.docx
+++ b/public/documentos/pagos/Formato_Factura.docx
@@ -113,11 +113,39 @@
             <w:r>
               <w:t>}</w:t>
             </w:r>
+            <w:r>
+              <w:br/>
+              <w:t>${</w:t>
+            </w:r>
+            <w:proofErr w:type="spellStart"/>
+            <w:r>
+              <w:t>fecha</w:t>
+            </w:r>
+            <w:proofErr w:type="spellEnd"/>
+            <w:r>
+              <w:t>}</w:t>
+            </w:r>
           </w:p>
         </w:tc>
       </w:tr>
     </w:tbl>
     <w:p>
+      <w:proofErr w:type="spellStart"/>
+      <w:r>
+        <w:t>Detalles</w:t>
+      </w:r>
+      <w:proofErr w:type="spellEnd"/>
+      <w:r>
+        <w:t xml:space="preserve"> N° series : ${</w:t>
+      </w:r>
+      <w:proofErr w:type="spellStart"/>
+      <w:r>
+        <w:t>detalleSeries</w:t>
+      </w:r>
+      <w:proofErr w:type="spellEnd"/>
+      <w:r>
+        <w:t>}</w:t>
+      </w:r>
       <w:r>
         <w:br/>
       </w:r>
@@ -179,11 +207,9 @@
             <w:pPr>
               <w:jc w:val="center"/>
             </w:pPr>
-            <w:proofErr w:type="gramStart"/>
             <w:r>
               <w:t>CANT</w:t>
             </w:r>
-            <w:proofErr w:type="gramEnd"/>
           </w:p>
         </w:tc>
         <w:tc>
@@ -261,15 +287,7 @@
               <w:t>$</w:t>
             </w:r>
             <w:r>
-              <w:t>{</w:t>
-            </w:r>
-            <w:proofErr w:type="gramStart"/>
-            <w:r>
-              <w:t>cant</w:t>
-            </w:r>
-            <w:proofErr w:type="gramEnd"/>
-            <w:r>
-              <w:t>}</w:t>
+              <w:t>{cant}</w:t>
             </w:r>
           </w:p>
         </w:tc>
@@ -392,19 +410,11 @@
           <w:lang w:val="es-SV"/>
         </w:rPr>
       </w:pPr>
-      <w:proofErr w:type="gramStart"/>
       <w:r>
         <w:rPr>
           <w:lang w:val="es-SV"/>
         </w:rPr>
-        <w:t>Total</w:t>
-      </w:r>
-      <w:proofErr w:type="gramEnd"/>
-      <w:r>
-        <w:rPr>
-          <w:lang w:val="es-SV"/>
-        </w:rPr>
-        <w:t xml:space="preserve"> a pagar</w:t>
+        <w:t>Total a pagar</w:t>
       </w:r>
       <w:r>
         <w:rPr>
@@ -1256,7 +1266,6 @@
   <w:style w:type="character" w:default="1" w:styleId="Fuentedeprrafopredeter">
     <w:name w:val="Default Paragraph Font"/>
     <w:uiPriority w:val="1"/>
-    <w:semiHidden/>
     <w:unhideWhenUsed/>
   </w:style>
   <w:style w:type="table" w:default="1" w:styleId="Tablanormal">

</xml_diff>